<commit_message>
8/2 python features, operations among the datatypes.
</commit_message>
<xml_diff>
--- a/Python content.docx
+++ b/Python content.docx
@@ -72,7 +72,16 @@
         <w:ind w:firstLine="720"/>
       </w:pPr>
       <w:r>
-        <w:t xml:space="preserve">Does python is scripting or programming language Source code | Compiled code How python command will executes the file | What is Open source? Automatic memory management | Scalability | Dynamic type. </w:t>
+        <w:t>Does python is scripting or programming language</w:t>
+      </w:r>
+      <w:r>
+        <w:t xml:space="preserve"> |</w:t>
+      </w:r>
+      <w:r>
+        <w:t xml:space="preserve"> Source code | Compiled code How python command will executes the file | What is Open source? Automatic memory management | Scalability | Dynamic type</w:t>
+      </w:r>
+      <w:r>
+        <w:t>| protability, platform independent.</w:t>
       </w:r>
     </w:p>
     <w:p>

</xml_diff>